<commit_message>
update dokumentasi terkait file2 non MVC
</commit_message>
<xml_diff>
--- a/documentation/Dokumentasi Kodok (Koleksi Dokumentasi).docx
+++ b/documentation/Dokumentasi Kodok (Koleksi Dokumentasi).docx
@@ -461,7 +461,7 @@
           <w:lang w:val="id-ID"/>
         </w:rPr>
       </w:pPr>
-      <w:bookmarkStart w:id="0" w:name="_Toc117067660"/>
+      <w:bookmarkStart w:id="0" w:name="_Toc117070830"/>
       <w:r>
         <w:rPr>
           <w:noProof/>
@@ -506,7 +506,7 @@
         </w:rPr>
         <w:fldChar w:fldCharType="separate"/>
       </w:r>
-      <w:hyperlink w:anchor="_Toc117067660" w:history="1">
+      <w:hyperlink w:anchor="_Toc117070830" w:history="1">
         <w:r>
           <w:rPr>
             <w:rStyle w:val="Hyperlink"/>
@@ -534,7 +534,7 @@
             <w:noProof/>
             <w:webHidden/>
           </w:rPr>
-          <w:instrText xml:space="preserve"> PAGEREF _Toc117067660 \h </w:instrText>
+          <w:instrText xml:space="preserve"> PAGEREF _Toc117070830 \h </w:instrText>
         </w:r>
         <w:r>
           <w:rPr>
@@ -575,7 +575,7 @@
           <w:noProof/>
         </w:rPr>
       </w:pPr>
-      <w:hyperlink w:anchor="_Toc117067661" w:history="1">
+      <w:hyperlink w:anchor="_Toc117070831" w:history="1">
         <w:r>
           <w:rPr>
             <w:rStyle w:val="Hyperlink"/>
@@ -603,7 +603,7 @@
             <w:noProof/>
             <w:webHidden/>
           </w:rPr>
-          <w:instrText xml:space="preserve"> PAGEREF _Toc117067661 \h </w:instrText>
+          <w:instrText xml:space="preserve"> PAGEREF _Toc117070831 \h </w:instrText>
         </w:r>
         <w:r>
           <w:rPr>
@@ -645,7 +645,7 @@
           <w:noProof/>
         </w:rPr>
       </w:pPr>
-      <w:hyperlink w:anchor="_Toc117067662" w:history="1">
+      <w:hyperlink w:anchor="_Toc117070832" w:history="1">
         <w:r>
           <w:rPr>
             <w:rStyle w:val="Hyperlink"/>
@@ -687,7 +687,7 @@
             <w:noProof/>
             <w:webHidden/>
           </w:rPr>
-          <w:instrText xml:space="preserve"> PAGEREF _Toc117067662 \h </w:instrText>
+          <w:instrText xml:space="preserve"> PAGEREF _Toc117070832 \h </w:instrText>
         </w:r>
         <w:r>
           <w:rPr>
@@ -729,7 +729,7 @@
           <w:noProof/>
         </w:rPr>
       </w:pPr>
-      <w:hyperlink w:anchor="_Toc117067663" w:history="1">
+      <w:hyperlink w:anchor="_Toc117070833" w:history="1">
         <w:r>
           <w:rPr>
             <w:rStyle w:val="Hyperlink"/>
@@ -771,7 +771,7 @@
             <w:noProof/>
             <w:webHidden/>
           </w:rPr>
-          <w:instrText xml:space="preserve"> PAGEREF _Toc117067663 \h </w:instrText>
+          <w:instrText xml:space="preserve"> PAGEREF _Toc117070833 \h </w:instrText>
         </w:r>
         <w:r>
           <w:rPr>
@@ -813,7 +813,7 @@
           <w:noProof/>
         </w:rPr>
       </w:pPr>
-      <w:hyperlink w:anchor="_Toc117067664" w:history="1">
+      <w:hyperlink w:anchor="_Toc117070834" w:history="1">
         <w:r>
           <w:rPr>
             <w:rStyle w:val="Hyperlink"/>
@@ -855,7 +855,7 @@
             <w:noProof/>
             <w:webHidden/>
           </w:rPr>
-          <w:instrText xml:space="preserve"> PAGEREF _Toc117067664 \h </w:instrText>
+          <w:instrText xml:space="preserve"> PAGEREF _Toc117070834 \h </w:instrText>
         </w:r>
         <w:r>
           <w:rPr>
@@ -897,7 +897,7 @@
           <w:noProof/>
         </w:rPr>
       </w:pPr>
-      <w:hyperlink w:anchor="_Toc117067665" w:history="1">
+      <w:hyperlink w:anchor="_Toc117070835" w:history="1">
         <w:r>
           <w:rPr>
             <w:rStyle w:val="Hyperlink"/>
@@ -939,7 +939,7 @@
             <w:noProof/>
             <w:webHidden/>
           </w:rPr>
-          <w:instrText xml:space="preserve"> PAGEREF _Toc117067665 \h </w:instrText>
+          <w:instrText xml:space="preserve"> PAGEREF _Toc117070835 \h </w:instrText>
         </w:r>
         <w:r>
           <w:rPr>
@@ -981,7 +981,7 @@
           <w:noProof/>
         </w:rPr>
       </w:pPr>
-      <w:hyperlink w:anchor="_Toc117067666" w:history="1">
+      <w:hyperlink w:anchor="_Toc117070836" w:history="1">
         <w:r>
           <w:rPr>
             <w:rStyle w:val="Hyperlink"/>
@@ -1023,7 +1023,7 @@
             <w:noProof/>
             <w:webHidden/>
           </w:rPr>
-          <w:instrText xml:space="preserve"> PAGEREF _Toc117067666 \h </w:instrText>
+          <w:instrText xml:space="preserve"> PAGEREF _Toc117070836 \h </w:instrText>
         </w:r>
         <w:r>
           <w:rPr>
@@ -1065,7 +1065,7 @@
           <w:noProof/>
         </w:rPr>
       </w:pPr>
-      <w:hyperlink w:anchor="_Toc117067667" w:history="1">
+      <w:hyperlink w:anchor="_Toc117070837" w:history="1">
         <w:r>
           <w:rPr>
             <w:rStyle w:val="Hyperlink"/>
@@ -1107,7 +1107,7 @@
             <w:noProof/>
             <w:webHidden/>
           </w:rPr>
-          <w:instrText xml:space="preserve"> PAGEREF _Toc117067667 \h </w:instrText>
+          <w:instrText xml:space="preserve"> PAGEREF _Toc117070837 \h </w:instrText>
         </w:r>
         <w:r>
           <w:rPr>
@@ -1149,7 +1149,7 @@
           <w:noProof/>
         </w:rPr>
       </w:pPr>
-      <w:hyperlink w:anchor="_Toc117067668" w:history="1">
+      <w:hyperlink w:anchor="_Toc117070838" w:history="1">
         <w:r>
           <w:rPr>
             <w:rStyle w:val="Hyperlink"/>
@@ -1191,7 +1191,7 @@
             <w:noProof/>
             <w:webHidden/>
           </w:rPr>
-          <w:instrText xml:space="preserve"> PAGEREF _Toc117067668 \h </w:instrText>
+          <w:instrText xml:space="preserve"> PAGEREF _Toc117070838 \h </w:instrText>
         </w:r>
         <w:r>
           <w:rPr>
@@ -1233,7 +1233,7 @@
           <w:noProof/>
         </w:rPr>
       </w:pPr>
-      <w:hyperlink w:anchor="_Toc117067669" w:history="1">
+      <w:hyperlink w:anchor="_Toc117070839" w:history="1">
         <w:r>
           <w:rPr>
             <w:rStyle w:val="Hyperlink"/>
@@ -1275,7 +1275,7 @@
             <w:noProof/>
             <w:webHidden/>
           </w:rPr>
-          <w:instrText xml:space="preserve"> PAGEREF _Toc117067669 \h </w:instrText>
+          <w:instrText xml:space="preserve"> PAGEREF _Toc117070839 \h </w:instrText>
         </w:r>
         <w:r>
           <w:rPr>
@@ -1317,7 +1317,7 @@
           <w:noProof/>
         </w:rPr>
       </w:pPr>
-      <w:hyperlink w:anchor="_Toc117067670" w:history="1">
+      <w:hyperlink w:anchor="_Toc117070840" w:history="1">
         <w:r>
           <w:rPr>
             <w:rStyle w:val="Hyperlink"/>
@@ -1359,7 +1359,7 @@
             <w:noProof/>
             <w:webHidden/>
           </w:rPr>
-          <w:instrText xml:space="preserve"> PAGEREF _Toc117067670 \h </w:instrText>
+          <w:instrText xml:space="preserve"> PAGEREF _Toc117070840 \h </w:instrText>
         </w:r>
         <w:r>
           <w:rPr>
@@ -1401,7 +1401,7 @@
           <w:noProof/>
         </w:rPr>
       </w:pPr>
-      <w:hyperlink w:anchor="_Toc117067671" w:history="1">
+      <w:hyperlink w:anchor="_Toc117070841" w:history="1">
         <w:r>
           <w:rPr>
             <w:rStyle w:val="Hyperlink"/>
@@ -1443,7 +1443,7 @@
             <w:noProof/>
             <w:webHidden/>
           </w:rPr>
-          <w:instrText xml:space="preserve"> PAGEREF _Toc117067671 \h </w:instrText>
+          <w:instrText xml:space="preserve"> PAGEREF _Toc117070841 \h </w:instrText>
         </w:r>
         <w:r>
           <w:rPr>
@@ -1485,7 +1485,7 @@
           <w:noProof/>
         </w:rPr>
       </w:pPr>
-      <w:hyperlink w:anchor="_Toc117067672" w:history="1">
+      <w:hyperlink w:anchor="_Toc117070842" w:history="1">
         <w:r>
           <w:rPr>
             <w:rStyle w:val="Hyperlink"/>
@@ -1527,7 +1527,7 @@
             <w:noProof/>
             <w:webHidden/>
           </w:rPr>
-          <w:instrText xml:space="preserve"> PAGEREF _Toc117067672 \h </w:instrText>
+          <w:instrText xml:space="preserve"> PAGEREF _Toc117070842 \h </w:instrText>
         </w:r>
         <w:r>
           <w:rPr>
@@ -1569,7 +1569,7 @@
           <w:noProof/>
         </w:rPr>
       </w:pPr>
-      <w:hyperlink w:anchor="_Toc117067673" w:history="1">
+      <w:hyperlink w:anchor="_Toc117070843" w:history="1">
         <w:r>
           <w:rPr>
             <w:rStyle w:val="Hyperlink"/>
@@ -1611,7 +1611,7 @@
             <w:noProof/>
             <w:webHidden/>
           </w:rPr>
-          <w:instrText xml:space="preserve"> PAGEREF _Toc117067673 \h </w:instrText>
+          <w:instrText xml:space="preserve"> PAGEREF _Toc117070843 \h </w:instrText>
         </w:r>
         <w:r>
           <w:rPr>
@@ -1653,7 +1653,7 @@
           <w:noProof/>
         </w:rPr>
       </w:pPr>
-      <w:hyperlink w:anchor="_Toc117067674" w:history="1">
+      <w:hyperlink w:anchor="_Toc117070844" w:history="1">
         <w:r>
           <w:rPr>
             <w:rStyle w:val="Hyperlink"/>
@@ -1695,7 +1695,7 @@
             <w:noProof/>
             <w:webHidden/>
           </w:rPr>
-          <w:instrText xml:space="preserve"> PAGEREF _Toc117067674 \h </w:instrText>
+          <w:instrText xml:space="preserve"> PAGEREF _Toc117070844 \h </w:instrText>
         </w:r>
         <w:r>
           <w:rPr>
@@ -1737,7 +1737,7 @@
           <w:noProof/>
         </w:rPr>
       </w:pPr>
-      <w:hyperlink w:anchor="_Toc117067675" w:history="1">
+      <w:hyperlink w:anchor="_Toc117070845" w:history="1">
         <w:r>
           <w:rPr>
             <w:rStyle w:val="Hyperlink"/>
@@ -1779,7 +1779,7 @@
             <w:noProof/>
             <w:webHidden/>
           </w:rPr>
-          <w:instrText xml:space="preserve"> PAGEREF _Toc117067675 \h </w:instrText>
+          <w:instrText xml:space="preserve"> PAGEREF _Toc117070845 \h </w:instrText>
         </w:r>
         <w:r>
           <w:rPr>
@@ -1821,7 +1821,7 @@
           <w:noProof/>
         </w:rPr>
       </w:pPr>
-      <w:hyperlink w:anchor="_Toc117067676" w:history="1">
+      <w:hyperlink w:anchor="_Toc117070846" w:history="1">
         <w:r>
           <w:rPr>
             <w:rStyle w:val="Hyperlink"/>
@@ -1863,7 +1863,7 @@
             <w:noProof/>
             <w:webHidden/>
           </w:rPr>
-          <w:instrText xml:space="preserve"> PAGEREF _Toc117067676 \h </w:instrText>
+          <w:instrText xml:space="preserve"> PAGEREF _Toc117070846 \h </w:instrText>
         </w:r>
         <w:r>
           <w:rPr>
@@ -1905,7 +1905,7 @@
           <w:noProof/>
         </w:rPr>
       </w:pPr>
-      <w:hyperlink w:anchor="_Toc117067677" w:history="1">
+      <w:hyperlink w:anchor="_Toc117070847" w:history="1">
         <w:r>
           <w:rPr>
             <w:rStyle w:val="Hyperlink"/>
@@ -1947,7 +1947,7 @@
             <w:noProof/>
             <w:webHidden/>
           </w:rPr>
-          <w:instrText xml:space="preserve"> PAGEREF _Toc117067677 \h </w:instrText>
+          <w:instrText xml:space="preserve"> PAGEREF _Toc117070847 \h </w:instrText>
         </w:r>
         <w:r>
           <w:rPr>
@@ -1989,7 +1989,7 @@
           <w:noProof/>
         </w:rPr>
       </w:pPr>
-      <w:hyperlink w:anchor="_Toc117067678" w:history="1">
+      <w:hyperlink w:anchor="_Toc117070848" w:history="1">
         <w:r>
           <w:rPr>
             <w:rStyle w:val="Hyperlink"/>
@@ -2031,7 +2031,7 @@
             <w:noProof/>
             <w:webHidden/>
           </w:rPr>
-          <w:instrText xml:space="preserve"> PAGEREF _Toc117067678 \h </w:instrText>
+          <w:instrText xml:space="preserve"> PAGEREF _Toc117070848 \h </w:instrText>
         </w:r>
         <w:r>
           <w:rPr>
@@ -2073,7 +2073,7 @@
           <w:noProof/>
         </w:rPr>
       </w:pPr>
-      <w:hyperlink w:anchor="_Toc117067679" w:history="1">
+      <w:hyperlink w:anchor="_Toc117070849" w:history="1">
         <w:r>
           <w:rPr>
             <w:rStyle w:val="Hyperlink"/>
@@ -2115,7 +2115,7 @@
             <w:noProof/>
             <w:webHidden/>
           </w:rPr>
-          <w:instrText xml:space="preserve"> PAGEREF _Toc117067679 \h </w:instrText>
+          <w:instrText xml:space="preserve"> PAGEREF _Toc117070849 \h </w:instrText>
         </w:r>
         <w:r>
           <w:rPr>
@@ -2157,7 +2157,7 @@
           <w:noProof/>
         </w:rPr>
       </w:pPr>
-      <w:hyperlink w:anchor="_Toc117067680" w:history="1">
+      <w:hyperlink w:anchor="_Toc117070850" w:history="1">
         <w:r>
           <w:rPr>
             <w:rStyle w:val="Hyperlink"/>
@@ -2199,7 +2199,7 @@
             <w:noProof/>
             <w:webHidden/>
           </w:rPr>
-          <w:instrText xml:space="preserve"> PAGEREF _Toc117067680 \h </w:instrText>
+          <w:instrText xml:space="preserve"> PAGEREF _Toc117070850 \h </w:instrText>
         </w:r>
         <w:r>
           <w:rPr>
@@ -2241,7 +2241,7 @@
           <w:noProof/>
         </w:rPr>
       </w:pPr>
-      <w:hyperlink w:anchor="_Toc117067681" w:history="1">
+      <w:hyperlink w:anchor="_Toc117070851" w:history="1">
         <w:r>
           <w:rPr>
             <w:rStyle w:val="Hyperlink"/>
@@ -2284,7 +2284,7 @@
             <w:noProof/>
             <w:webHidden/>
           </w:rPr>
-          <w:instrText xml:space="preserve"> PAGEREF _Toc117067681 \h </w:instrText>
+          <w:instrText xml:space="preserve"> PAGEREF _Toc117070851 \h </w:instrText>
         </w:r>
         <w:r>
           <w:rPr>
@@ -2326,7 +2326,7 @@
           <w:noProof/>
         </w:rPr>
       </w:pPr>
-      <w:hyperlink w:anchor="_Toc117067682" w:history="1">
+      <w:hyperlink w:anchor="_Toc117070852" w:history="1">
         <w:r>
           <w:rPr>
             <w:rStyle w:val="Hyperlink"/>
@@ -2369,7 +2369,7 @@
             <w:noProof/>
             <w:webHidden/>
           </w:rPr>
-          <w:instrText xml:space="preserve"> PAGEREF _Toc117067682 \h </w:instrText>
+          <w:instrText xml:space="preserve"> PAGEREF _Toc117070852 \h </w:instrText>
         </w:r>
         <w:r>
           <w:rPr>
@@ -2411,7 +2411,7 @@
           <w:noProof/>
         </w:rPr>
       </w:pPr>
-      <w:hyperlink w:anchor="_Toc117067683" w:history="1">
+      <w:hyperlink w:anchor="_Toc117070853" w:history="1">
         <w:r>
           <w:rPr>
             <w:rStyle w:val="Hyperlink"/>
@@ -2454,7 +2454,7 @@
             <w:noProof/>
             <w:webHidden/>
           </w:rPr>
-          <w:instrText xml:space="preserve"> PAGEREF _Toc117067683 \h </w:instrText>
+          <w:instrText xml:space="preserve"> PAGEREF _Toc117070853 \h </w:instrText>
         </w:r>
         <w:r>
           <w:rPr>
@@ -2496,7 +2496,7 @@
           <w:noProof/>
         </w:rPr>
       </w:pPr>
-      <w:hyperlink w:anchor="_Toc117067684" w:history="1">
+      <w:hyperlink w:anchor="_Toc117070854" w:history="1">
         <w:r>
           <w:rPr>
             <w:rStyle w:val="Hyperlink"/>
@@ -2539,7 +2539,7 @@
             <w:noProof/>
             <w:webHidden/>
           </w:rPr>
-          <w:instrText xml:space="preserve"> PAGEREF _Toc117067684 \h </w:instrText>
+          <w:instrText xml:space="preserve"> PAGEREF _Toc117070854 \h </w:instrText>
         </w:r>
         <w:r>
           <w:rPr>
@@ -2581,7 +2581,7 @@
           <w:noProof/>
         </w:rPr>
       </w:pPr>
-      <w:hyperlink w:anchor="_Toc117067685" w:history="1">
+      <w:hyperlink w:anchor="_Toc117070855" w:history="1">
         <w:r>
           <w:rPr>
             <w:rStyle w:val="Hyperlink"/>
@@ -2624,7 +2624,7 @@
             <w:noProof/>
             <w:webHidden/>
           </w:rPr>
-          <w:instrText xml:space="preserve"> PAGEREF _Toc117067685 \h </w:instrText>
+          <w:instrText xml:space="preserve"> PAGEREF _Toc117070855 \h </w:instrText>
         </w:r>
         <w:r>
           <w:rPr>
@@ -2644,7 +2644,7 @@
             <w:noProof/>
             <w:webHidden/>
           </w:rPr>
-          <w:t>11</w:t>
+          <w:t>10</w:t>
         </w:r>
         <w:r>
           <w:rPr>
@@ -2666,7 +2666,7 @@
           <w:noProof/>
         </w:rPr>
       </w:pPr>
-      <w:hyperlink w:anchor="_Toc117067686" w:history="1">
+      <w:hyperlink w:anchor="_Toc117070856" w:history="1">
         <w:r>
           <w:rPr>
             <w:rStyle w:val="Hyperlink"/>
@@ -2709,7 +2709,7 @@
             <w:noProof/>
             <w:webHidden/>
           </w:rPr>
-          <w:instrText xml:space="preserve"> PAGEREF _Toc117067686 \h </w:instrText>
+          <w:instrText xml:space="preserve"> PAGEREF _Toc117070856 \h </w:instrText>
         </w:r>
         <w:r>
           <w:rPr>
@@ -2751,7 +2751,7 @@
           <w:noProof/>
         </w:rPr>
       </w:pPr>
-      <w:hyperlink w:anchor="_Toc117067687" w:history="1">
+      <w:hyperlink w:anchor="_Toc117070857" w:history="1">
         <w:r>
           <w:rPr>
             <w:rStyle w:val="Hyperlink"/>
@@ -2793,7 +2793,7 @@
             <w:noProof/>
             <w:webHidden/>
           </w:rPr>
-          <w:instrText xml:space="preserve"> PAGEREF _Toc117067687 \h </w:instrText>
+          <w:instrText xml:space="preserve"> PAGEREF _Toc117070857 \h </w:instrText>
         </w:r>
         <w:r>
           <w:rPr>
@@ -2835,7 +2835,7 @@
           <w:noProof/>
         </w:rPr>
       </w:pPr>
-      <w:hyperlink w:anchor="_Toc117067688" w:history="1">
+      <w:hyperlink w:anchor="_Toc117070858" w:history="1">
         <w:r>
           <w:rPr>
             <w:rStyle w:val="Hyperlink"/>
@@ -2878,7 +2878,7 @@
             <w:noProof/>
             <w:webHidden/>
           </w:rPr>
-          <w:instrText xml:space="preserve"> PAGEREF _Toc117067688 \h </w:instrText>
+          <w:instrText xml:space="preserve"> PAGEREF _Toc117070858 \h </w:instrText>
         </w:r>
         <w:r>
           <w:rPr>
@@ -2920,7 +2920,7 @@
           <w:noProof/>
         </w:rPr>
       </w:pPr>
-      <w:hyperlink w:anchor="_Toc117067689" w:history="1">
+      <w:hyperlink w:anchor="_Toc117070859" w:history="1">
         <w:r>
           <w:rPr>
             <w:rStyle w:val="Hyperlink"/>
@@ -2963,7 +2963,7 @@
             <w:noProof/>
             <w:webHidden/>
           </w:rPr>
-          <w:instrText xml:space="preserve"> PAGEREF _Toc117067689 \h </w:instrText>
+          <w:instrText xml:space="preserve"> PAGEREF _Toc117070859 \h </w:instrText>
         </w:r>
         <w:r>
           <w:rPr>
@@ -3005,7 +3005,7 @@
           <w:noProof/>
         </w:rPr>
       </w:pPr>
-      <w:hyperlink w:anchor="_Toc117067690" w:history="1">
+      <w:hyperlink w:anchor="_Toc117070860" w:history="1">
         <w:r>
           <w:rPr>
             <w:rStyle w:val="Hyperlink"/>
@@ -3048,7 +3048,7 @@
             <w:noProof/>
             <w:webHidden/>
           </w:rPr>
-          <w:instrText xml:space="preserve"> PAGEREF _Toc117067690 \h </w:instrText>
+          <w:instrText xml:space="preserve"> PAGEREF _Toc117070860 \h </w:instrText>
         </w:r>
         <w:r>
           <w:rPr>
@@ -3090,7 +3090,7 @@
           <w:noProof/>
         </w:rPr>
       </w:pPr>
-      <w:hyperlink w:anchor="_Toc117067691" w:history="1">
+      <w:hyperlink w:anchor="_Toc117070861" w:history="1">
         <w:r>
           <w:rPr>
             <w:rStyle w:val="Hyperlink"/>
@@ -3133,7 +3133,7 @@
             <w:noProof/>
             <w:webHidden/>
           </w:rPr>
-          <w:instrText xml:space="preserve"> PAGEREF _Toc117067691 \h </w:instrText>
+          <w:instrText xml:space="preserve"> PAGEREF _Toc117070861 \h </w:instrText>
         </w:r>
         <w:r>
           <w:rPr>
@@ -3175,7 +3175,7 @@
           <w:noProof/>
         </w:rPr>
       </w:pPr>
-      <w:hyperlink w:anchor="_Toc117067692" w:history="1">
+      <w:hyperlink w:anchor="_Toc117070862" w:history="1">
         <w:r>
           <w:rPr>
             <w:rStyle w:val="Hyperlink"/>
@@ -3218,7 +3218,7 @@
             <w:noProof/>
             <w:webHidden/>
           </w:rPr>
-          <w:instrText xml:space="preserve"> PAGEREF _Toc117067692 \h </w:instrText>
+          <w:instrText xml:space="preserve"> PAGEREF _Toc117070862 \h </w:instrText>
         </w:r>
         <w:r>
           <w:rPr>
@@ -3260,7 +3260,7 @@
           <w:noProof/>
         </w:rPr>
       </w:pPr>
-      <w:hyperlink w:anchor="_Toc117067693" w:history="1">
+      <w:hyperlink w:anchor="_Toc117070863" w:history="1">
         <w:r>
           <w:rPr>
             <w:rStyle w:val="Hyperlink"/>
@@ -3303,7 +3303,7 @@
             <w:noProof/>
             <w:webHidden/>
           </w:rPr>
-          <w:instrText xml:space="preserve"> PAGEREF _Toc117067693 \h </w:instrText>
+          <w:instrText xml:space="preserve"> PAGEREF _Toc117070863 \h </w:instrText>
         </w:r>
         <w:r>
           <w:rPr>
@@ -3345,7 +3345,7 @@
           <w:noProof/>
         </w:rPr>
       </w:pPr>
-      <w:hyperlink w:anchor="_Toc117067694" w:history="1">
+      <w:hyperlink w:anchor="_Toc117070864" w:history="1">
         <w:r>
           <w:rPr>
             <w:rStyle w:val="Hyperlink"/>
@@ -3387,7 +3387,7 @@
             <w:noProof/>
             <w:webHidden/>
           </w:rPr>
-          <w:instrText xml:space="preserve"> PAGEREF _Toc117067694 \h </w:instrText>
+          <w:instrText xml:space="preserve"> PAGEREF _Toc117070864 \h </w:instrText>
         </w:r>
         <w:r>
           <w:rPr>
@@ -3429,7 +3429,7 @@
           <w:noProof/>
         </w:rPr>
       </w:pPr>
-      <w:hyperlink w:anchor="_Toc117067695" w:history="1">
+      <w:hyperlink w:anchor="_Toc117070865" w:history="1">
         <w:r>
           <w:rPr>
             <w:rStyle w:val="Hyperlink"/>
@@ -3471,7 +3471,7 @@
             <w:noProof/>
             <w:webHidden/>
           </w:rPr>
-          <w:instrText xml:space="preserve"> PAGEREF _Toc117067695 \h </w:instrText>
+          <w:instrText xml:space="preserve"> PAGEREF _Toc117070865 \h </w:instrText>
         </w:r>
         <w:r>
           <w:rPr>
@@ -3513,7 +3513,7 @@
           <w:noProof/>
         </w:rPr>
       </w:pPr>
-      <w:hyperlink w:anchor="_Toc117067696" w:history="1">
+      <w:hyperlink w:anchor="_Toc117070866" w:history="1">
         <w:r>
           <w:rPr>
             <w:rStyle w:val="Hyperlink"/>
@@ -3556,7 +3556,7 @@
             <w:noProof/>
             <w:webHidden/>
           </w:rPr>
-          <w:instrText xml:space="preserve"> PAGEREF _Toc117067696 \h </w:instrText>
+          <w:instrText xml:space="preserve"> PAGEREF _Toc117070866 \h </w:instrText>
         </w:r>
         <w:r>
           <w:rPr>
@@ -3598,7 +3598,7 @@
           <w:noProof/>
         </w:rPr>
       </w:pPr>
-      <w:hyperlink w:anchor="_Toc117067697" w:history="1">
+      <w:hyperlink w:anchor="_Toc117070867" w:history="1">
         <w:r>
           <w:rPr>
             <w:rStyle w:val="Hyperlink"/>
@@ -3641,7 +3641,7 @@
             <w:noProof/>
             <w:webHidden/>
           </w:rPr>
-          <w:instrText xml:space="preserve"> PAGEREF _Toc117067697 \h </w:instrText>
+          <w:instrText xml:space="preserve"> PAGEREF _Toc117070867 \h </w:instrText>
         </w:r>
         <w:r>
           <w:rPr>
@@ -3683,7 +3683,7 @@
           <w:noProof/>
         </w:rPr>
       </w:pPr>
-      <w:hyperlink w:anchor="_Toc117067698" w:history="1">
+      <w:hyperlink w:anchor="_Toc117070868" w:history="1">
         <w:r>
           <w:rPr>
             <w:rStyle w:val="Hyperlink"/>
@@ -3726,7 +3726,7 @@
             <w:noProof/>
             <w:webHidden/>
           </w:rPr>
-          <w:instrText xml:space="preserve"> PAGEREF _Toc117067698 \h </w:instrText>
+          <w:instrText xml:space="preserve"> PAGEREF _Toc117070868 \h </w:instrText>
         </w:r>
         <w:r>
           <w:rPr>
@@ -3768,7 +3768,7 @@
           <w:noProof/>
         </w:rPr>
       </w:pPr>
-      <w:hyperlink w:anchor="_Toc117067699" w:history="1">
+      <w:hyperlink w:anchor="_Toc117070869" w:history="1">
         <w:r>
           <w:rPr>
             <w:rStyle w:val="Hyperlink"/>
@@ -3811,7 +3811,7 @@
             <w:noProof/>
             <w:webHidden/>
           </w:rPr>
-          <w:instrText xml:space="preserve"> PAGEREF _Toc117067699 \h </w:instrText>
+          <w:instrText xml:space="preserve"> PAGEREF _Toc117070869 \h </w:instrText>
         </w:r>
         <w:r>
           <w:rPr>
@@ -3853,7 +3853,7 @@
           <w:noProof/>
         </w:rPr>
       </w:pPr>
-      <w:hyperlink w:anchor="_Toc117067700" w:history="1">
+      <w:hyperlink w:anchor="_Toc117070870" w:history="1">
         <w:r>
           <w:rPr>
             <w:rStyle w:val="Hyperlink"/>
@@ -3895,7 +3895,7 @@
             <w:noProof/>
             <w:webHidden/>
           </w:rPr>
-          <w:instrText xml:space="preserve"> PAGEREF _Toc117067700 \h </w:instrText>
+          <w:instrText xml:space="preserve"> PAGEREF _Toc117070870 \h </w:instrText>
         </w:r>
         <w:r>
           <w:rPr>
@@ -3937,7 +3937,7 @@
           <w:noProof/>
         </w:rPr>
       </w:pPr>
-      <w:hyperlink w:anchor="_Toc117067701" w:history="1">
+      <w:hyperlink w:anchor="_Toc117070871" w:history="1">
         <w:r>
           <w:rPr>
             <w:rStyle w:val="Hyperlink"/>
@@ -3979,7 +3979,7 @@
             <w:noProof/>
             <w:webHidden/>
           </w:rPr>
-          <w:instrText xml:space="preserve"> PAGEREF _Toc117067701 \h </w:instrText>
+          <w:instrText xml:space="preserve"> PAGEREF _Toc117070871 \h </w:instrText>
         </w:r>
         <w:r>
           <w:rPr>
@@ -4021,7 +4021,7 @@
           <w:noProof/>
         </w:rPr>
       </w:pPr>
-      <w:hyperlink w:anchor="_Toc117067702" w:history="1">
+      <w:hyperlink w:anchor="_Toc117070872" w:history="1">
         <w:r>
           <w:rPr>
             <w:rStyle w:val="Hyperlink"/>
@@ -4070,7 +4070,7 @@
             <w:noProof/>
             <w:webHidden/>
           </w:rPr>
-          <w:instrText xml:space="preserve"> PAGEREF _Toc117067702 \h </w:instrText>
+          <w:instrText xml:space="preserve"> PAGEREF _Toc117070872 \h </w:instrText>
         </w:r>
         <w:r>
           <w:rPr>
@@ -4112,7 +4112,7 @@
           <w:noProof/>
         </w:rPr>
       </w:pPr>
-      <w:hyperlink w:anchor="_Toc117067703" w:history="1">
+      <w:hyperlink w:anchor="_Toc117070873" w:history="1">
         <w:r>
           <w:rPr>
             <w:rStyle w:val="Hyperlink"/>
@@ -4154,7 +4154,7 @@
             <w:noProof/>
             <w:webHidden/>
           </w:rPr>
-          <w:instrText xml:space="preserve"> PAGEREF _Toc117067703 \h </w:instrText>
+          <w:instrText xml:space="preserve"> PAGEREF _Toc117070873 \h </w:instrText>
         </w:r>
         <w:r>
           <w:rPr>
@@ -4196,7 +4196,7 @@
           <w:noProof/>
         </w:rPr>
       </w:pPr>
-      <w:hyperlink w:anchor="_Toc117067704" w:history="1">
+      <w:hyperlink w:anchor="_Toc117070874" w:history="1">
         <w:r>
           <w:rPr>
             <w:rStyle w:val="Hyperlink"/>
@@ -4217,7 +4217,7 @@
             <w:noProof/>
             <w:lang w:val="id-ID"/>
           </w:rPr>
-          <w:t>Export</w:t>
+          <w:t>web.php</w:t>
         </w:r>
         <w:r>
           <w:rPr>
@@ -4238,7 +4238,7 @@
             <w:noProof/>
             <w:webHidden/>
           </w:rPr>
-          <w:instrText xml:space="preserve"> PAGEREF _Toc117067704 \h </w:instrText>
+          <w:instrText xml:space="preserve"> PAGEREF _Toc117070874 \h </w:instrText>
         </w:r>
         <w:r>
           <w:rPr>
@@ -4280,11 +4280,12 @@
           <w:noProof/>
         </w:rPr>
       </w:pPr>
-      <w:hyperlink w:anchor="_Toc117067705" w:history="1">
+      <w:hyperlink w:anchor="_Toc117070875" w:history="1">
         <w:r>
           <w:rPr>
             <w:rStyle w:val="Hyperlink"/>
             <w:noProof/>
+            <w:lang w:val="id-ID"/>
           </w:rPr>
           <w:t>d.</w:t>
         </w:r>
@@ -4298,6 +4299,89 @@
           <w:rPr>
             <w:rStyle w:val="Hyperlink"/>
             <w:noProof/>
+            <w:lang w:val="id-ID"/>
+          </w:rPr>
+          <w:t>Export</w:t>
+        </w:r>
+        <w:r>
+          <w:rPr>
+            <w:noProof/>
+            <w:webHidden/>
+          </w:rPr>
+          <w:tab/>
+        </w:r>
+        <w:r>
+          <w:rPr>
+            <w:noProof/>
+            <w:webHidden/>
+          </w:rPr>
+          <w:fldChar w:fldCharType="begin"/>
+        </w:r>
+        <w:r>
+          <w:rPr>
+            <w:noProof/>
+            <w:webHidden/>
+          </w:rPr>
+          <w:instrText xml:space="preserve"> PAGEREF _Toc117070875 \h </w:instrText>
+        </w:r>
+        <w:r>
+          <w:rPr>
+            <w:noProof/>
+            <w:webHidden/>
+          </w:rPr>
+        </w:r>
+        <w:r>
+          <w:rPr>
+            <w:noProof/>
+            <w:webHidden/>
+          </w:rPr>
+          <w:fldChar w:fldCharType="separate"/>
+        </w:r>
+        <w:r>
+          <w:rPr>
+            <w:noProof/>
+            <w:webHidden/>
+          </w:rPr>
+          <w:t>14</w:t>
+        </w:r>
+        <w:r>
+          <w:rPr>
+            <w:noProof/>
+            <w:webHidden/>
+          </w:rPr>
+          <w:fldChar w:fldCharType="end"/>
+        </w:r>
+      </w:hyperlink>
+    </w:p>
+    <w:p>
+      <w:pPr>
+        <w:pStyle w:val="TOC2"/>
+        <w:tabs>
+          <w:tab w:val="left" w:pos="660"/>
+          <w:tab w:val="right" w:leader="dot" w:pos="9350"/>
+        </w:tabs>
+        <w:rPr>
+          <w:noProof/>
+        </w:rPr>
+      </w:pPr>
+      <w:hyperlink w:anchor="_Toc117070876" w:history="1">
+        <w:r>
+          <w:rPr>
+            <w:rStyle w:val="Hyperlink"/>
+            <w:noProof/>
+          </w:rPr>
+          <w:t>e.</w:t>
+        </w:r>
+        <w:r>
+          <w:rPr>
+            <w:noProof/>
+          </w:rPr>
+          <w:tab/>
+        </w:r>
+        <w:r>
+          <w:rPr>
+            <w:rStyle w:val="Hyperlink"/>
+            <w:noProof/>
           </w:rPr>
           <w:t>Import</w:t>
         </w:r>
@@ -4320,7 +4404,7 @@
             <w:noProof/>
             <w:webHidden/>
           </w:rPr>
-          <w:instrText xml:space="preserve"> PAGEREF _Toc117067705 \h </w:instrText>
+          <w:instrText xml:space="preserve"> PAGEREF _Toc117070876 \h </w:instrText>
         </w:r>
         <w:r>
           <w:rPr>
@@ -4362,7 +4446,7 @@
           <w:noProof/>
         </w:rPr>
       </w:pPr>
-      <w:hyperlink w:anchor="_Toc117067706" w:history="1">
+      <w:hyperlink w:anchor="_Toc117070877" w:history="1">
         <w:r>
           <w:rPr>
             <w:rStyle w:val="Hyperlink"/>
@@ -4404,7 +4488,7 @@
             <w:noProof/>
             <w:webHidden/>
           </w:rPr>
-          <w:instrText xml:space="preserve"> PAGEREF _Toc117067706 \h </w:instrText>
+          <w:instrText xml:space="preserve"> PAGEREF _Toc117070877 \h </w:instrText>
         </w:r>
         <w:r>
           <w:rPr>
@@ -4446,7 +4530,7 @@
           <w:noProof/>
         </w:rPr>
       </w:pPr>
-      <w:hyperlink w:anchor="_Toc117067707" w:history="1">
+      <w:hyperlink w:anchor="_Toc117070878" w:history="1">
         <w:r>
           <w:rPr>
             <w:rStyle w:val="Hyperlink"/>
@@ -4488,7 +4572,7 @@
             <w:noProof/>
             <w:webHidden/>
           </w:rPr>
-          <w:instrText xml:space="preserve"> PAGEREF _Toc117067707 \h </w:instrText>
+          <w:instrText xml:space="preserve"> PAGEREF _Toc117070878 \h </w:instrText>
         </w:r>
         <w:r>
           <w:rPr>
@@ -4530,7 +4614,7 @@
           <w:noProof/>
         </w:rPr>
       </w:pPr>
-      <w:hyperlink w:anchor="_Toc117067708" w:history="1">
+      <w:hyperlink w:anchor="_Toc117070879" w:history="1">
         <w:r>
           <w:rPr>
             <w:rStyle w:val="Hyperlink"/>
@@ -4572,7 +4656,7 @@
             <w:noProof/>
             <w:webHidden/>
           </w:rPr>
-          <w:instrText xml:space="preserve"> PAGEREF _Toc117067708 \h </w:instrText>
+          <w:instrText xml:space="preserve"> PAGEREF _Toc117070879 \h </w:instrText>
         </w:r>
         <w:r>
           <w:rPr>
@@ -4592,7 +4676,7 @@
             <w:noProof/>
             <w:webHidden/>
           </w:rPr>
-          <w:t>15</w:t>
+          <w:t>16</w:t>
         </w:r>
         <w:r>
           <w:rPr>
@@ -4634,7 +4718,7 @@
         </w:rPr>
         <w:br w:type="column"/>
       </w:r>
-      <w:bookmarkStart w:id="1" w:name="_Toc117067661"/>
+      <w:bookmarkStart w:id="1" w:name="_Toc117070831"/>
       <w:r>
         <w:rPr>
           <w:noProof/>
@@ -5135,7 +5219,7 @@
           <w:lang w:val="id-ID"/>
         </w:rPr>
       </w:pPr>
-      <w:bookmarkStart w:id="2" w:name="_Toc117067662"/>
+      <w:bookmarkStart w:id="2" w:name="_Toc117070832"/>
       <w:r>
         <w:rPr>
           <w:noProof/>
@@ -5279,7 +5363,7 @@
           <w:lang w:val="id-ID"/>
         </w:rPr>
       </w:pPr>
-      <w:bookmarkStart w:id="3" w:name="_Toc117067663"/>
+      <w:bookmarkStart w:id="3" w:name="_Toc117070833"/>
       <w:r>
         <w:rPr>
           <w:lang w:val="id-ID"/>
@@ -5332,7 +5416,7 @@
           <w:lang w:val="id-ID"/>
         </w:rPr>
       </w:pPr>
-      <w:bookmarkStart w:id="4" w:name="_Toc117067664"/>
+      <w:bookmarkStart w:id="4" w:name="_Toc117070834"/>
       <w:r>
         <w:rPr>
           <w:lang w:val="id-ID"/>
@@ -5373,7 +5457,7 @@
           <w:lang w:val="id-ID"/>
         </w:rPr>
       </w:pPr>
-      <w:bookmarkStart w:id="5" w:name="_Toc117067665"/>
+      <w:bookmarkStart w:id="5" w:name="_Toc117070835"/>
       <w:r>
         <w:rPr>
           <w:lang w:val="id-ID"/>
@@ -5573,7 +5657,7 @@
           <w:lang w:val="id-ID"/>
         </w:rPr>
       </w:pPr>
-      <w:bookmarkStart w:id="6" w:name="_Toc117067666"/>
+      <w:bookmarkStart w:id="6" w:name="_Toc117070836"/>
       <w:r>
         <w:rPr>
           <w:lang w:val="id-ID"/>
@@ -5609,7 +5693,7 @@
           <w:lang w:val="id-ID"/>
         </w:rPr>
       </w:pPr>
-      <w:bookmarkStart w:id="7" w:name="_Toc117067667"/>
+      <w:bookmarkStart w:id="7" w:name="_Toc117070837"/>
       <w:r>
         <w:rPr>
           <w:lang w:val="id-ID"/>
@@ -5645,7 +5729,7 @@
           <w:lang w:val="id-ID"/>
         </w:rPr>
       </w:pPr>
-      <w:bookmarkStart w:id="8" w:name="_Toc117067668"/>
+      <w:bookmarkStart w:id="8" w:name="_Toc117070838"/>
       <w:r>
         <w:rPr>
           <w:lang w:val="id-ID"/>
@@ -5699,7 +5783,7 @@
           <w:lang w:val="id-ID"/>
         </w:rPr>
       </w:pPr>
-      <w:bookmarkStart w:id="9" w:name="_Toc117067669"/>
+      <w:bookmarkStart w:id="9" w:name="_Toc117070839"/>
       <w:r>
         <w:rPr>
           <w:lang w:val="id-ID"/>
@@ -5740,7 +5824,7 @@
           <w:lang w:val="id-ID"/>
         </w:rPr>
       </w:pPr>
-      <w:bookmarkStart w:id="10" w:name="_Toc117067670"/>
+      <w:bookmarkStart w:id="10" w:name="_Toc117070840"/>
       <w:r>
         <w:rPr>
           <w:lang w:val="id-ID"/>
@@ -5774,7 +5858,7 @@
           <w:lang w:val="id-ID"/>
         </w:rPr>
       </w:pPr>
-      <w:bookmarkStart w:id="11" w:name="_Toc117067671"/>
+      <w:bookmarkStart w:id="11" w:name="_Toc117070841"/>
       <w:r>
         <w:rPr>
           <w:lang w:val="id-ID"/>
@@ -5815,7 +5899,7 @@
           <w:lang w:val="id-ID"/>
         </w:rPr>
       </w:pPr>
-      <w:bookmarkStart w:id="12" w:name="_Toc117067672"/>
+      <w:bookmarkStart w:id="12" w:name="_Toc117070842"/>
       <w:r>
         <w:rPr>
           <w:lang w:val="id-ID"/>
@@ -5858,7 +5942,7 @@
           <w:lang w:val="id-ID"/>
         </w:rPr>
       </w:pPr>
-      <w:bookmarkStart w:id="13" w:name="_Toc117067673"/>
+      <w:bookmarkStart w:id="13" w:name="_Toc117070843"/>
       <w:r>
         <w:rPr>
           <w:lang w:val="id-ID"/>
@@ -5893,7 +5977,7 @@
           <w:lang w:val="id-ID"/>
         </w:rPr>
       </w:pPr>
-      <w:bookmarkStart w:id="14" w:name="_Toc117067674"/>
+      <w:bookmarkStart w:id="14" w:name="_Toc117070844"/>
       <w:r>
         <w:rPr>
           <w:lang w:val="id-ID"/>
@@ -5945,7 +6029,7 @@
           <w:lang w:val="id-ID"/>
         </w:rPr>
       </w:pPr>
-      <w:bookmarkStart w:id="15" w:name="_Toc117067675"/>
+      <w:bookmarkStart w:id="15" w:name="_Toc117070845"/>
       <w:r>
         <w:rPr>
           <w:noProof/>
@@ -6045,7 +6129,7 @@
           <w:lang w:val="id-ID"/>
         </w:rPr>
       </w:pPr>
-      <w:bookmarkStart w:id="16" w:name="_Toc117067676"/>
+      <w:bookmarkStart w:id="16" w:name="_Toc117070846"/>
       <w:r>
         <w:rPr>
           <w:lang w:val="id-ID"/>
@@ -6235,6 +6319,9 @@
       <w:pPr>
         <w:ind w:left="720" w:firstLine="630"/>
         <w:jc w:val="both"/>
+        <w:rPr>
+          <w:lang w:val="id-ID"/>
+        </w:rPr>
       </w:pPr>
       <w:r>
         <w:rPr>
@@ -6243,6 +6330,9 @@
         <w:t xml:space="preserve">Model sendiri berisi rules – rules </w:t>
       </w:r>
       <w:r>
+        <w:rPr>
+          <w:lang w:val="id-ID"/>
+        </w:rPr>
         <w:t>untuk sebuah tabel. Function protected $attributes berfungsi untuk menentukan default value dari sebuah kolom. Lalu function protected $fillable berfungsi kolom mana saja yang dapat diubah dari aplikasi. Dan function public $timestamp = false digunakan untuk tabel – tabel yang memiliki data type timestamp supaya data baru bisa dimasukkan.</w:t>
       </w:r>
     </w:p>
@@ -6267,7 +6357,7 @@
           <w:lang w:val="id-ID"/>
         </w:rPr>
       </w:pPr>
-      <w:bookmarkStart w:id="17" w:name="_Toc117067677"/>
+      <w:bookmarkStart w:id="17" w:name="_Toc117070847"/>
       <w:r>
         <w:rPr>
           <w:lang w:val="id-ID"/>
@@ -6332,7 +6422,7 @@
           <w:lang w:val="id-ID"/>
         </w:rPr>
       </w:pPr>
-      <w:bookmarkStart w:id="18" w:name="_Toc117067678"/>
+      <w:bookmarkStart w:id="18" w:name="_Toc117070848"/>
       <w:r>
         <w:rPr>
           <w:noProof/>
@@ -6369,7 +6459,18 @@
         <w:rPr>
           <w:lang w:val="id-ID"/>
         </w:rPr>
-        <w:t>Pada direktori controller, terdapat 1 nama controller yang dimiliki oleh semua user, yaitu Controller_[User]SearchDocuments. Controller ini dibuat untuk menghandle halaman yang bisa mencari dokumen – dokumen yang sudah diupload. Namun fitur ini belum diimplementasikan ke aplikasi Kodok sehingga isinya hanya ada function untuk membuka halaman dan mengenerate tabel. Selain controller tersebut, ada juga beberapa controller yang sudah ada namun belum diimplementasi di aplikasi Kodok dengan harapan kedepannya akan diselesaikan fitur tersebut.</w:t>
+        <w:t xml:space="preserve">Pada direktori controller, terdapat </w:t>
+      </w:r>
+      <w:proofErr w:type="spellStart"/>
+      <w:r>
+        <w:t>satu</w:t>
+      </w:r>
+      <w:proofErr w:type="spellEnd"/>
+      <w:r>
+        <w:rPr>
+          <w:lang w:val="id-ID"/>
+        </w:rPr>
+        <w:t xml:space="preserve"> nama controller yang dimiliki oleh semua user, yaitu Controller_[User]SearchDocuments. Controller ini dibuat untuk menghandle halaman yang bisa mencari dokumen – dokumen yang sudah diupload. Namun fitur ini belum diimplementasikan ke aplikasi Kodok sehingga isinya hanya ada function untuk membuka halaman dan mengenerate tabel. Selain controller tersebut, ada juga beberapa controller yang sudah ada namun belum diimplementasi di aplikasi Kodok dengan harapan kedepannya akan diselesaikan fitur tersebut.</w:t>
       </w:r>
     </w:p>
     <w:p>
@@ -6530,7 +6631,7 @@
           <w:lang w:val="id-ID"/>
         </w:rPr>
       </w:pPr>
-      <w:bookmarkStart w:id="19" w:name="_Toc117067679"/>
+      <w:bookmarkStart w:id="19" w:name="_Toc117070849"/>
       <w:r>
         <w:rPr>
           <w:lang w:val="id-ID"/>
@@ -6699,7 +6800,7 @@
           <w:lang w:val="id-ID"/>
         </w:rPr>
       </w:pPr>
-      <w:bookmarkStart w:id="20" w:name="_Toc117067680"/>
+      <w:bookmarkStart w:id="20" w:name="_Toc117070850"/>
       <w:r>
         <w:rPr>
           <w:lang w:val="id-ID"/>
@@ -6720,7 +6821,7 @@
           <w:lang w:val="id-ID"/>
         </w:rPr>
       </w:pPr>
-      <w:bookmarkStart w:id="21" w:name="_Toc117067681"/>
+      <w:bookmarkStart w:id="21" w:name="_Toc117070851"/>
       <w:r>
         <w:rPr>
           <w:lang w:val="id-ID"/>
@@ -6756,7 +6857,7 @@
           <w:lang w:val="id-ID"/>
         </w:rPr>
       </w:pPr>
-      <w:bookmarkStart w:id="22" w:name="_Toc117067682"/>
+      <w:bookmarkStart w:id="22" w:name="_Toc117070852"/>
       <w:r>
         <w:rPr>
           <w:lang w:val="id-ID"/>
@@ -6792,7 +6893,7 @@
           <w:lang w:val="id-ID"/>
         </w:rPr>
       </w:pPr>
-      <w:bookmarkStart w:id="23" w:name="_Toc117067683"/>
+      <w:bookmarkStart w:id="23" w:name="_Toc117070853"/>
       <w:r>
         <w:rPr>
           <w:lang w:val="id-ID"/>
@@ -6843,7 +6944,7 @@
           <w:lang w:val="id-ID"/>
         </w:rPr>
       </w:pPr>
-      <w:bookmarkStart w:id="24" w:name="_Toc117067684"/>
+      <w:bookmarkStart w:id="24" w:name="_Toc117070854"/>
       <w:r>
         <w:rPr>
           <w:lang w:val="id-ID"/>
@@ -6909,7 +7010,7 @@
           <w:lang w:val="id-ID"/>
         </w:rPr>
       </w:pPr>
-      <w:bookmarkStart w:id="25" w:name="_Toc117067685"/>
+      <w:bookmarkStart w:id="25" w:name="_Toc117070855"/>
       <w:r>
         <w:rPr>
           <w:lang w:val="id-ID"/>
@@ -6945,7 +7046,7 @@
           <w:lang w:val="id-ID"/>
         </w:rPr>
       </w:pPr>
-      <w:bookmarkStart w:id="26" w:name="_Toc117067686"/>
+      <w:bookmarkStart w:id="26" w:name="_Toc117070856"/>
       <w:r>
         <w:rPr>
           <w:lang w:val="id-ID"/>
@@ -7006,7 +7107,7 @@
           <w:lang w:val="id-ID"/>
         </w:rPr>
       </w:pPr>
-      <w:bookmarkStart w:id="27" w:name="_Toc117067687"/>
+      <w:bookmarkStart w:id="27" w:name="_Toc117070857"/>
       <w:r>
         <w:rPr>
           <w:lang w:val="id-ID"/>
@@ -7027,7 +7128,7 @@
           <w:lang w:val="id-ID"/>
         </w:rPr>
       </w:pPr>
-      <w:bookmarkStart w:id="28" w:name="_Toc117067688"/>
+      <w:bookmarkStart w:id="28" w:name="_Toc117070858"/>
       <w:r>
         <w:rPr>
           <w:lang w:val="id-ID"/>
@@ -7063,7 +7164,7 @@
           <w:lang w:val="id-ID"/>
         </w:rPr>
       </w:pPr>
-      <w:bookmarkStart w:id="29" w:name="_Toc117067689"/>
+      <w:bookmarkStart w:id="29" w:name="_Toc117070859"/>
       <w:r>
         <w:rPr>
           <w:lang w:val="id-ID"/>
@@ -7099,7 +7200,7 @@
           <w:lang w:val="id-ID"/>
         </w:rPr>
       </w:pPr>
-      <w:bookmarkStart w:id="30" w:name="_Toc117067690"/>
+      <w:bookmarkStart w:id="30" w:name="_Toc117070860"/>
       <w:r>
         <w:rPr>
           <w:lang w:val="id-ID"/>
@@ -7135,7 +7236,7 @@
           <w:lang w:val="id-ID"/>
         </w:rPr>
       </w:pPr>
-      <w:bookmarkStart w:id="31" w:name="_Toc117067691"/>
+      <w:bookmarkStart w:id="31" w:name="_Toc117070861"/>
       <w:r>
         <w:rPr>
           <w:lang w:val="id-ID"/>
@@ -7171,7 +7272,7 @@
           <w:lang w:val="id-ID"/>
         </w:rPr>
       </w:pPr>
-      <w:bookmarkStart w:id="32" w:name="_Toc117067692"/>
+      <w:bookmarkStart w:id="32" w:name="_Toc117070862"/>
       <w:r>
         <w:rPr>
           <w:lang w:val="id-ID"/>
@@ -7222,7 +7323,7 @@
           <w:lang w:val="id-ID"/>
         </w:rPr>
       </w:pPr>
-      <w:bookmarkStart w:id="33" w:name="_Toc117067693"/>
+      <w:bookmarkStart w:id="33" w:name="_Toc117070863"/>
       <w:r>
         <w:rPr>
           <w:lang w:val="id-ID"/>
@@ -7283,7 +7384,7 @@
           <w:lang w:val="id-ID"/>
         </w:rPr>
       </w:pPr>
-      <w:bookmarkStart w:id="34" w:name="_Toc117067694"/>
+      <w:bookmarkStart w:id="34" w:name="_Toc117070864"/>
       <w:r>
         <w:rPr>
           <w:lang w:val="id-ID"/>
@@ -7328,7 +7429,7 @@
           <w:lang w:val="id-ID"/>
         </w:rPr>
       </w:pPr>
-      <w:bookmarkStart w:id="35" w:name="_Toc117067695"/>
+      <w:bookmarkStart w:id="35" w:name="_Toc117070865"/>
       <w:r>
         <w:rPr>
           <w:lang w:val="id-ID"/>
@@ -7349,7 +7450,7 @@
           <w:lang w:val="id-ID"/>
         </w:rPr>
       </w:pPr>
-      <w:bookmarkStart w:id="36" w:name="_Toc117067696"/>
+      <w:bookmarkStart w:id="36" w:name="_Toc117070866"/>
       <w:r>
         <w:rPr>
           <w:lang w:val="id-ID"/>
@@ -7385,7 +7486,7 @@
           <w:lang w:val="id-ID"/>
         </w:rPr>
       </w:pPr>
-      <w:bookmarkStart w:id="37" w:name="_Toc117067697"/>
+      <w:bookmarkStart w:id="37" w:name="_Toc117070867"/>
       <w:r>
         <w:rPr>
           <w:lang w:val="id-ID"/>
@@ -7458,7 +7559,7 @@
           <w:lang w:val="id-ID"/>
         </w:rPr>
       </w:pPr>
-      <w:bookmarkStart w:id="38" w:name="_Toc117067698"/>
+      <w:bookmarkStart w:id="38" w:name="_Toc117070868"/>
       <w:r>
         <w:rPr>
           <w:lang w:val="id-ID"/>
@@ -7494,7 +7595,7 @@
           <w:lang w:val="id-ID"/>
         </w:rPr>
       </w:pPr>
-      <w:bookmarkStart w:id="39" w:name="_Toc117067699"/>
+      <w:bookmarkStart w:id="39" w:name="_Toc117070869"/>
       <w:r>
         <w:rPr>
           <w:lang w:val="id-ID"/>
@@ -7568,7 +7669,7 @@
           <w:lang w:val="id-ID"/>
         </w:rPr>
       </w:pPr>
-      <w:bookmarkStart w:id="40" w:name="_Toc117067700"/>
+      <w:bookmarkStart w:id="40" w:name="_Toc117070870"/>
       <w:r>
         <w:rPr>
           <w:lang w:val="id-ID"/>
@@ -7658,7 +7759,7 @@
           <w:lang w:val="id-ID"/>
         </w:rPr>
       </w:pPr>
-      <w:bookmarkStart w:id="41" w:name="_Toc117067701"/>
+      <w:bookmarkStart w:id="41" w:name="_Toc117070871"/>
       <w:r>
         <w:rPr>
           <w:lang w:val="id-ID"/>
@@ -7700,7 +7801,7 @@
           <w:lang w:val="id-ID"/>
         </w:rPr>
       </w:pPr>
-      <w:bookmarkStart w:id="42" w:name="_Toc117067702"/>
+      <w:bookmarkStart w:id="42" w:name="_Toc117070872"/>
       <w:r>
         <w:t>s</w:t>
       </w:r>
@@ -7745,7 +7846,7 @@
           <w:lang w:val="id-ID"/>
         </w:rPr>
       </w:pPr>
-      <w:bookmarkStart w:id="43" w:name="_Toc117067703"/>
+      <w:bookmarkStart w:id="43" w:name="_Toc117070873"/>
       <w:r>
         <w:rPr>
           <w:lang w:val="id-ID"/>
@@ -7852,14 +7953,29 @@
           <w:lang w:val="id-ID"/>
         </w:rPr>
       </w:pPr>
-      <w:bookmarkStart w:id="44" w:name="_Toc117067704"/>
-      <w:r>
-        <w:rPr>
-          <w:lang w:val="id-ID"/>
-        </w:rPr>
-        <w:t>Export</w:t>
+      <w:bookmarkStart w:id="44" w:name="_Toc117070874"/>
+      <w:r>
+        <w:rPr>
+          <w:lang w:val="id-ID"/>
+        </w:rPr>
+        <w:t>web.php</w:t>
       </w:r>
       <w:bookmarkEnd w:id="44"/>
+    </w:p>
+    <w:p>
+      <w:pPr>
+        <w:ind w:left="720" w:firstLine="720"/>
+        <w:jc w:val="both"/>
+        <w:rPr>
+          <w:lang w:val="id-ID"/>
+        </w:rPr>
+      </w:pPr>
+      <w:r>
+        <w:rPr>
+          <w:lang w:val="id-ID"/>
+        </w:rPr>
+        <w:t>web.php merupakan file yang mengatur routing url di aplikasi Kodok. Semua url beserta methodnya disimpan di file ini.</w:t>
+      </w:r>
       <w:r>
         <w:rPr>
           <w:lang w:val="id-ID"/>
@@ -7869,88 +7985,22 @@
     </w:p>
     <w:p>
       <w:pPr>
-        <w:ind w:left="720" w:firstLine="720"/>
-        <w:jc w:val="both"/>
-        <w:rPr>
-          <w:lang w:val="id-ID"/>
-        </w:rPr>
-      </w:pPr>
-      <w:r>
-        <w:rPr>
-          <w:lang w:val="id-ID"/>
-        </w:rPr>
-        <w:t xml:space="preserve">Export merupakan file atau kumpulan file yang mengatur format output ketika user melakukan export data dari aplikasi Kodok. </w:t>
-      </w:r>
-      <w:r>
-        <w:rPr>
-          <w:lang w:val="id-ID"/>
-        </w:rPr>
-        <w:t>Di</w:t>
-      </w:r>
-      <w:r>
-        <w:rPr>
-          <w:lang w:val="id-ID"/>
-        </w:rPr>
-        <w:t xml:space="preserve"> Kodok sendiri kita menggunakan output berupa file excel. </w:t>
-      </w:r>
-      <w:r>
-        <w:rPr>
-          <w:lang w:val="id-ID"/>
-        </w:rPr>
-        <w:t xml:space="preserve">File – file export bisa ditemukan di direktori Kodok/app/Exports. </w:t>
-      </w:r>
-      <w:r>
-        <w:rPr>
-          <w:lang w:val="id-ID"/>
-        </w:rPr>
-        <w:t>File export sendiri merupakan library dari Maatwebsite.</w:t>
-      </w:r>
-    </w:p>
-    <w:p>
-      <w:pPr>
-        <w:ind w:left="720" w:firstLine="720"/>
-        <w:jc w:val="both"/>
-        <w:rPr>
-          <w:lang w:val="id-ID"/>
-        </w:rPr>
-      </w:pPr>
-      <w:r>
-        <w:rPr>
-          <w:lang w:val="id-ID"/>
-        </w:rPr>
-        <w:t xml:space="preserve">Di aplikasi ini, file export </w:t>
-      </w:r>
-      <w:r>
-        <w:rPr>
-          <w:lang w:val="id-ID"/>
-        </w:rPr>
-        <w:t>memiliki 3 function. Yang pertama adalah function query() yang berisikan query yang akan dijalankan. Lalu ada function headings() yang mengenerate heading di file excelnya</w:t>
-      </w:r>
-      <w:r>
-        <w:t xml:space="preserve"> yang bisa dilihat pada Gambar dan Gambar</w:t>
-      </w:r>
-      <w:r>
-        <w:rPr>
-          <w:lang w:val="id-ID"/>
-        </w:rPr>
-        <w:t xml:space="preserve">. Dan function registerEvents() yang mengatur tabel pada excel, misalnya apakah tulisannya bold atau tidak, warna background, dan masih banyak lagi yang bisa dilakukan oleh function ini tergantung kebutuhannya. </w:t>
-      </w:r>
-    </w:p>
-    <w:p>
-      <w:pPr>
         <w:ind w:left="720"/>
-        <w:jc w:val="center"/>
+        <w:jc w:val="both"/>
+        <w:rPr>
+          <w:lang w:val="id-ID"/>
+        </w:rPr>
       </w:pPr>
       <w:r>
         <w:rPr>
           <w:noProof/>
-        </w:rPr>
-        <w:lastRenderedPageBreak/>
+          <w:lang w:val="id-ID"/>
+        </w:rPr>
         <w:drawing>
-          <wp:inline distT="0" distB="0" distL="0" distR="0" wp14:anchorId="439A7A85" wp14:editId="2970B875">
-            <wp:extent cx="1768078" cy="1571625"/>
-            <wp:effectExtent l="0" t="0" r="3810" b="0"/>
-            <wp:docPr id="5" name="Picture 5"/>
+          <wp:inline distT="0" distB="0" distL="0" distR="0" wp14:anchorId="021CB225" wp14:editId="444733AD">
+            <wp:extent cx="5943600" cy="161290"/>
+            <wp:effectExtent l="0" t="0" r="0" b="0"/>
+            <wp:docPr id="11" name="Picture 11"/>
             <wp:cNvGraphicFramePr>
               <a:graphicFrameLocks xmlns:a="http://schemas.openxmlformats.org/drawingml/2006/main" noChangeAspect="1"/>
             </wp:cNvGraphicFramePr>
@@ -7970,7 +8020,7 @@
                   <pic:spPr>
                     <a:xfrm>
                       <a:off x="0" y="0"/>
-                      <a:ext cx="1771837" cy="1574966"/>
+                      <a:ext cx="5943600" cy="161290"/>
                     </a:xfrm>
                     <a:prstGeom prst="rect">
                       <a:avLst/>
@@ -7985,17 +8035,163 @@
     </w:p>
     <w:p>
       <w:pPr>
-        <w:jc w:val="both"/>
+        <w:ind w:left="720" w:firstLine="720"/>
+        <w:jc w:val="both"/>
+        <w:rPr>
+          <w:lang w:val="id-ID"/>
+        </w:rPr>
+      </w:pPr>
+      <w:r>
+        <w:rPr>
+          <w:lang w:val="id-ID"/>
+        </w:rPr>
+        <w:t xml:space="preserve">Gambar diatas merupakan </w:t>
+      </w:r>
+      <w:r>
+        <w:rPr>
+          <w:lang w:val="id-ID"/>
+        </w:rPr>
+        <w:t xml:space="preserve">salah satu </w:t>
+      </w:r>
+      <w:r>
+        <w:rPr>
+          <w:lang w:val="id-ID"/>
+        </w:rPr>
+        <w:t xml:space="preserve">contoh </w:t>
+      </w:r>
+      <w:r>
+        <w:rPr>
+          <w:lang w:val="id-ID"/>
+        </w:rPr>
+        <w:t>inisialisasi route pada file web.php. Route::get berarti url tersebut menggunakan method get. Lalu ‘/admin/approval/table’ adalah urlnya.  ‘Controller_AdminApprovalDocuments@dataTable’ adalah controller dan function apa yang harus dieksekusi saat mengakses url tersebut. Lalu -&gt;name(‘approval.table’) merupakan nama yang diberikan untuk route tersebut. Kegunaan dari memberi nama supaya di view url tersebut bisa langsung dipanggil.</w:t>
+      </w:r>
+    </w:p>
+    <w:p>
+      <w:pPr>
+        <w:pStyle w:val="Heading2"/>
+        <w:numPr>
+          <w:ilvl w:val="0"/>
+          <w:numId w:val="13"/>
+        </w:numPr>
+        <w:ind w:left="720"/>
+        <w:rPr>
+          <w:lang w:val="id-ID"/>
+        </w:rPr>
+      </w:pPr>
+      <w:bookmarkStart w:id="45" w:name="_Toc117070875"/>
+      <w:r>
+        <w:rPr>
+          <w:lang w:val="id-ID"/>
+        </w:rPr>
+        <w:t>Export</w:t>
+      </w:r>
+      <w:bookmarkEnd w:id="45"/>
+      <w:r>
+        <w:rPr>
+          <w:lang w:val="id-ID"/>
+        </w:rPr>
+        <w:t xml:space="preserve"> </w:t>
+      </w:r>
+    </w:p>
+    <w:p>
+      <w:pPr>
+        <w:ind w:left="720" w:firstLine="720"/>
+        <w:jc w:val="both"/>
+        <w:rPr>
+          <w:lang w:val="id-ID"/>
+        </w:rPr>
+      </w:pPr>
+      <w:r>
+        <w:rPr>
+          <w:lang w:val="id-ID"/>
+        </w:rPr>
+        <w:t xml:space="preserve">Export merupakan file atau kumpulan file yang mengatur format output ketika user melakukan export data dari aplikasi Kodok. </w:t>
+      </w:r>
+      <w:r>
+        <w:rPr>
+          <w:lang w:val="id-ID"/>
+        </w:rPr>
+        <w:t>Di</w:t>
+      </w:r>
+      <w:r>
+        <w:rPr>
+          <w:lang w:val="id-ID"/>
+        </w:rPr>
+        <w:t xml:space="preserve"> Kodok sendiri kita menggunakan output berupa file </w:t>
+      </w:r>
+      <w:r>
+        <w:rPr>
+          <w:lang w:val="id-ID"/>
+        </w:rPr>
+        <w:lastRenderedPageBreak/>
+        <w:t xml:space="preserve">excel. </w:t>
+      </w:r>
+      <w:r>
+        <w:rPr>
+          <w:lang w:val="id-ID"/>
+        </w:rPr>
+        <w:t xml:space="preserve">File – file export bisa ditemukan di direktori Kodok/app/Exports. </w:t>
+      </w:r>
+      <w:r>
+        <w:rPr>
+          <w:lang w:val="id-ID"/>
+        </w:rPr>
+        <w:t>File export sendiri merupakan library dari Maatwebsite.</w:t>
+      </w:r>
+    </w:p>
+    <w:p>
+      <w:pPr>
+        <w:ind w:left="720" w:firstLine="720"/>
+        <w:jc w:val="both"/>
+        <w:rPr>
+          <w:lang w:val="id-ID"/>
+        </w:rPr>
+      </w:pPr>
+      <w:r>
+        <w:rPr>
+          <w:lang w:val="id-ID"/>
+        </w:rPr>
+        <w:t xml:space="preserve">Di aplikasi ini, file export </w:t>
+      </w:r>
+      <w:r>
+        <w:rPr>
+          <w:lang w:val="id-ID"/>
+        </w:rPr>
+        <w:t>memiliki 3 function. Yang pertama adalah function query() yang berisikan query yang akan dijalankan. Lalu ada function headings() yang mengenerate heading di file excelnya</w:t>
+      </w:r>
+      <w:r>
+        <w:t xml:space="preserve"> </w:t>
+      </w:r>
+      <w:r>
+        <w:rPr>
+          <w:lang w:val="id-ID"/>
+        </w:rPr>
+        <w:t>yang bisa dilihat pada Gambar</w:t>
+      </w:r>
+      <w:r>
+        <w:t xml:space="preserve"> dan Gambar</w:t>
+      </w:r>
+      <w:r>
+        <w:rPr>
+          <w:lang w:val="id-ID"/>
+        </w:rPr>
+        <w:t xml:space="preserve">. Dan function registerEvents() yang mengatur tabel pada excel, misalnya apakah tulisannya bold atau tidak, warna background, dan masih banyak lagi yang bisa dilakukan oleh function ini tergantung kebutuhannya. </w:t>
+      </w:r>
+    </w:p>
+    <w:p>
+      <w:pPr>
+        <w:ind w:left="720"/>
+        <w:jc w:val="center"/>
       </w:pPr>
       <w:r>
         <w:rPr>
           <w:noProof/>
         </w:rPr>
         <w:drawing>
-          <wp:inline distT="0" distB="0" distL="0" distR="0" wp14:anchorId="344D155D" wp14:editId="03B085DE">
-            <wp:extent cx="5943600" cy="205740"/>
-            <wp:effectExtent l="0" t="0" r="0" b="3810"/>
-            <wp:docPr id="8" name="Picture 8"/>
+          <wp:inline distT="0" distB="0" distL="0" distR="0" wp14:anchorId="439A7A85" wp14:editId="2970B875">
+            <wp:extent cx="1768078" cy="1571625"/>
+            <wp:effectExtent l="0" t="0" r="3810" b="0"/>
+            <wp:docPr id="5" name="Picture 5"/>
             <wp:cNvGraphicFramePr>
               <a:graphicFrameLocks xmlns:a="http://schemas.openxmlformats.org/drawingml/2006/main" noChangeAspect="1"/>
             </wp:cNvGraphicFramePr>
@@ -8015,6 +8211,51 @@
                   <pic:spPr>
                     <a:xfrm>
                       <a:off x="0" y="0"/>
+                      <a:ext cx="1771837" cy="1574966"/>
+                    </a:xfrm>
+                    <a:prstGeom prst="rect">
+                      <a:avLst/>
+                    </a:prstGeom>
+                  </pic:spPr>
+                </pic:pic>
+              </a:graphicData>
+            </a:graphic>
+          </wp:inline>
+        </w:drawing>
+      </w:r>
+    </w:p>
+    <w:p>
+      <w:pPr>
+        <w:jc w:val="both"/>
+      </w:pPr>
+      <w:r>
+        <w:rPr>
+          <w:noProof/>
+        </w:rPr>
+        <w:drawing>
+          <wp:inline distT="0" distB="0" distL="0" distR="0" wp14:anchorId="344D155D" wp14:editId="03B085DE">
+            <wp:extent cx="5943600" cy="205740"/>
+            <wp:effectExtent l="0" t="0" r="0" b="3810"/>
+            <wp:docPr id="8" name="Picture 8"/>
+            <wp:cNvGraphicFramePr>
+              <a:graphicFrameLocks xmlns:a="http://schemas.openxmlformats.org/drawingml/2006/main" noChangeAspect="1"/>
+            </wp:cNvGraphicFramePr>
+            <a:graphic xmlns:a="http://schemas.openxmlformats.org/drawingml/2006/main">
+              <a:graphicData uri="http://schemas.openxmlformats.org/drawingml/2006/picture">
+                <pic:pic xmlns:pic="http://schemas.openxmlformats.org/drawingml/2006/picture">
+                  <pic:nvPicPr>
+                    <pic:cNvPr id="1" name=""/>
+                    <pic:cNvPicPr/>
+                  </pic:nvPicPr>
+                  <pic:blipFill>
+                    <a:blip r:embed="rId18"/>
+                    <a:stretch>
+                      <a:fillRect/>
+                    </a:stretch>
+                  </pic:blipFill>
+                  <pic:spPr>
+                    <a:xfrm>
+                      <a:off x="0" y="0"/>
                       <a:ext cx="5943600" cy="205740"/>
                     </a:xfrm>
                     <a:prstGeom prst="rect">
@@ -8043,11 +8284,11 @@
         </w:numPr>
         <w:ind w:left="720"/>
       </w:pPr>
-      <w:bookmarkStart w:id="45" w:name="_Toc117067705"/>
+      <w:bookmarkStart w:id="46" w:name="_Toc117070876"/>
       <w:r>
         <w:t>Import</w:t>
       </w:r>
-      <w:bookmarkEnd w:id="45"/>
+      <w:bookmarkEnd w:id="46"/>
     </w:p>
     <w:p>
       <w:pPr>
@@ -8098,14 +8339,14 @@
           <w:lang w:val="id-ID"/>
         </w:rPr>
       </w:pPr>
-      <w:bookmarkStart w:id="46" w:name="_Toc117067706"/>
+      <w:bookmarkStart w:id="47" w:name="_Toc117070877"/>
       <w:r>
         <w:rPr>
           <w:lang w:val="id-ID"/>
         </w:rPr>
         <w:t>Interaksi Antar File</w:t>
       </w:r>
-      <w:bookmarkEnd w:id="46"/>
+      <w:bookmarkEnd w:id="47"/>
     </w:p>
     <w:p/>
     <w:p>
@@ -8120,14 +8361,14 @@
           <w:lang w:val="id-ID"/>
         </w:rPr>
       </w:pPr>
-      <w:bookmarkStart w:id="47" w:name="_Toc117067707"/>
+      <w:bookmarkStart w:id="48" w:name="_Toc117070878"/>
       <w:r>
         <w:rPr>
           <w:lang w:val="id-ID"/>
         </w:rPr>
         <w:t>Struktur Organisasi</w:t>
       </w:r>
-      <w:bookmarkEnd w:id="47"/>
+      <w:bookmarkEnd w:id="48"/>
     </w:p>
     <w:p>
       <w:pPr>
@@ -8174,7 +8415,14 @@
         <w:rPr>
           <w:lang w:val="id-ID"/>
         </w:rPr>
-        <w:t>Selanjutnya PM membuat dokumentasi terkait fitur-fitur yang akan ditambah pada sprint bulan tersebut yang di tanda tangani oleh manager, senior pendamping, PM, dan programmer</w:t>
+        <w:t xml:space="preserve">Selanjutnya PM membuat </w:t>
+      </w:r>
+      <w:r>
+        <w:rPr>
+          <w:lang w:val="id-ID"/>
+        </w:rPr>
+        <w:lastRenderedPageBreak/>
+        <w:t>dokumentasi terkait fitur-fitur yang akan ditambah pada sprint bulan tersebut yang di tanda tangani oleh manager, senior pendamping, PM, dan programmer</w:t>
       </w:r>
     </w:p>
     <w:p>
@@ -8204,14 +8452,14 @@
           <w:lang w:val="id-ID"/>
         </w:rPr>
       </w:pPr>
-      <w:bookmarkStart w:id="48" w:name="_Toc117067708"/>
+      <w:bookmarkStart w:id="49" w:name="_Toc117070879"/>
       <w:r>
         <w:rPr>
           <w:lang w:val="id-ID"/>
         </w:rPr>
         <w:t>Life Cycle</w:t>
       </w:r>
-      <w:bookmarkEnd w:id="48"/>
+      <w:bookmarkEnd w:id="49"/>
     </w:p>
     <w:p>
       <w:pPr>
@@ -8225,14 +8473,7 @@
         <w:rPr>
           <w:lang w:val="id-ID"/>
         </w:rPr>
-        <w:t xml:space="preserve">Proses migrasi dari environment development ke production Kodok berbeda ketika melakukan development yang sudah menggunakan git sebagai sarana versioningnya. Migrasi aplikasi Kodok </w:t>
-      </w:r>
-      <w:r>
-        <w:rPr>
-          <w:lang w:val="id-ID"/>
-        </w:rPr>
-        <w:lastRenderedPageBreak/>
-        <w:t xml:space="preserve">dilakukan secara manual dengan membuat backup versi </w:t>
+        <w:t xml:space="preserve">Proses migrasi dari environment development ke production Kodok berbeda ketika melakukan development yang sudah menggunakan git sebagai sarana versioningnya. Migrasi aplikasi Kodok dilakukan secara manual dengan membuat backup versi </w:t>
       </w:r>
       <w:r>
         <w:rPr>
@@ -9495,7 +9736,7 @@
   <w:abstractNum w:abstractNumId="12" w15:restartNumberingAfterBreak="0">
     <w:nsid w:val="6F9A2EF0"/>
     <w:multiLevelType w:val="hybridMultilevel"/>
-    <w:tmpl w:val="878EF0BE"/>
+    <w:tmpl w:val="B94073DA"/>
     <w:lvl w:ilvl="0" w:tplc="04090019">
       <w:start w:val="1"/>
       <w:numFmt w:val="lowerLetter"/>

</xml_diff>